<commit_message>
Refactor Thesis document and enhance viewer script with improved plotting and serial reading; add stepper motor control code for Ball Balancer project
</commit_message>
<xml_diff>
--- a/Thesis.docx
+++ b/Thesis.docx
@@ -1,6 +1,6 @@
 
 <file path=word/document.xml><?xml version="1.0" encoding="utf-8"?>
-<w:document xmlns:wpc="http://schemas.microsoft.com/office/word/2010/wordprocessingCanvas" xmlns:cx="http://schemas.microsoft.com/office/drawing/2014/chartex" xmlns:cx1="http://schemas.microsoft.com/office/drawing/2015/9/8/chartex" xmlns:cx2="http://schemas.microsoft.com/office/drawing/2015/10/21/chartex" xmlns:cx3="http://schemas.microsoft.com/office/drawing/2016/5/9/chartex" xmlns:cx4="http://schemas.microsoft.com/office/drawing/2016/5/10/chartex" xmlns:cx5="http://schemas.microsoft.com/office/drawing/2016/5/11/chartex" xmlns:cx6="http://schemas.microsoft.com/office/drawing/2016/5/12/chartex" xmlns:cx7="http://schemas.microsoft.com/office/drawing/2016/5/13/chartex" xmlns:cx8="http://schemas.microsoft.com/office/drawing/2016/5/14/chartex" xmlns:mc="http://schemas.openxmlformats.org/markup-compatibility/2006" xmlns:aink="http://schemas.microsoft.com/office/drawing/2016/ink" xmlns:am3d="http://schemas.microsoft.com/office/drawing/2017/model3d" xmlns:o="urn:schemas-microsoft-com:office:office" xmlns:oel="http://schemas.microsoft.com/office/2019/extlst" xmlns:r="http://schemas.openxmlformats.org/officeDocument/2006/relationships" xmlns:m="http://schemas.openxmlformats.org/officeDocument/2006/math" xmlns:v="urn:schemas-microsoft-com:vml" xmlns:wp14="http://schemas.microsoft.com/office/word/2010/wordprocessingDrawing" xmlns:wp="http://schemas.openxmlformats.org/drawingml/2006/wordprocessingDrawing" xmlns:w10="urn:schemas-microsoft-com:office:word" xmlns:w="http://schemas.openxmlformats.org/wordprocessingml/2006/main" xmlns:w14="http://schemas.microsoft.com/office/word/2010/wordml" xmlns:w15="http://schemas.microsoft.com/office/word/2012/wordml" xmlns:w16cex="http://schemas.microsoft.com/office/word/2018/wordml/cex" xmlns:w16cid="http://schemas.microsoft.com/office/word/2016/wordml/cid" xmlns:w16="http://schemas.microsoft.com/office/word/2018/wordml" xmlns:w16du="http://schemas.microsoft.com/office/word/2023/wordml/word16du" xmlns:w16sdtdh="http://schemas.microsoft.com/office/word/2020/wordml/sdtdatahash" xmlns:w16se="http://schemas.microsoft.com/office/word/2015/wordml/symex" xmlns:wpg="http://schemas.microsoft.com/office/word/2010/wordprocessingGroup" xmlns:wpi="http://schemas.microsoft.com/office/word/2010/wordprocessingInk" xmlns:wne="http://schemas.microsoft.com/office/word/2006/wordml" xmlns:wps="http://schemas.microsoft.com/office/word/2010/wordprocessingShape" mc:Ignorable="w14 w15 w16se w16cid w16 w16cex w16sdtdh w16du wp14">
+<w:document xmlns:wpc="http://schemas.microsoft.com/office/word/2010/wordprocessingCanvas" xmlns:cx="http://schemas.microsoft.com/office/drawing/2014/chartex" xmlns:cx1="http://schemas.microsoft.com/office/drawing/2015/9/8/chartex" xmlns:cx2="http://schemas.microsoft.com/office/drawing/2015/10/21/chartex" xmlns:cx3="http://schemas.microsoft.com/office/drawing/2016/5/9/chartex" xmlns:cx4="http://schemas.microsoft.com/office/drawing/2016/5/10/chartex" xmlns:cx5="http://schemas.microsoft.com/office/drawing/2016/5/11/chartex" xmlns:cx6="http://schemas.microsoft.com/office/drawing/2016/5/12/chartex" xmlns:cx7="http://schemas.microsoft.com/office/drawing/2016/5/13/chartex" xmlns:cx8="http://schemas.microsoft.com/office/drawing/2016/5/14/chartex" xmlns:mc="http://schemas.openxmlformats.org/markup-compatibility/2006" xmlns:aink="http://schemas.microsoft.com/office/drawing/2016/ink" xmlns:am3d="http://schemas.microsoft.com/office/drawing/2017/model3d" xmlns:o="urn:schemas-microsoft-com:office:office" xmlns:oel="http://schemas.microsoft.com/office/2019/extlst" xmlns:r="http://schemas.openxmlformats.org/officeDocument/2006/relationships" xmlns:m="http://schemas.openxmlformats.org/officeDocument/2006/math" xmlns:v="urn:schemas-microsoft-com:vml" xmlns:wp14="http://schemas.microsoft.com/office/word/2010/wordprocessingDrawing" xmlns:wp="http://schemas.openxmlformats.org/drawingml/2006/wordprocessingDrawing" xmlns:w10="urn:schemas-microsoft-com:office:word" xmlns:w="http://schemas.openxmlformats.org/wordprocessingml/2006/main" xmlns:w14="http://schemas.microsoft.com/office/word/2010/wordml" xmlns:w15="http://schemas.microsoft.com/office/word/2012/wordml" xmlns:w16cex="http://schemas.microsoft.com/office/word/2018/wordml/cex" xmlns:w16cid="http://schemas.microsoft.com/office/word/2016/wordml/cid" xmlns:w16="http://schemas.microsoft.com/office/word/2018/wordml" xmlns:w16du="http://schemas.microsoft.com/office/word/2023/wordml/word16du" xmlns:w16sdtdh="http://schemas.microsoft.com/office/word/2020/wordml/sdtdatahash" xmlns:w16sdtfl="http://schemas.microsoft.com/office/word/2024/wordml/sdtformatlock" xmlns:w16se="http://schemas.microsoft.com/office/word/2015/wordml/symex" xmlns:wpg="http://schemas.microsoft.com/office/word/2010/wordprocessingGroup" xmlns:wpi="http://schemas.microsoft.com/office/word/2010/wordprocessingInk" xmlns:wne="http://schemas.microsoft.com/office/word/2006/wordml" xmlns:wps="http://schemas.microsoft.com/office/word/2010/wordprocessingShape" mc:Ignorable="w14 w15 w16se w16cid w16 w16cex w16sdtdh w16sdtfl w16du wp14">
   <w:body>
     <w:p>
       <w:pPr>
@@ -3374,7 +3374,7 @@
           <w:lang w:val="en-US"/>
         </w:rPr>
         <w:drawing>
-          <wp:inline distT="0" distB="0" distL="0" distR="0" wp14:anchorId="04988FFC" wp14:editId="03D4592E">
+          <wp:inline distT="0" distB="0" distL="0" distR="0" wp14:anchorId="04988FFC" wp14:editId="605BB54A">
             <wp:extent cx="5884606" cy="3944620"/>
             <wp:effectExtent l="0" t="0" r="20955" b="0"/>
             <wp:docPr id="1205887008" name="Diagram 3"/>
@@ -5565,7 +5565,7 @@
           <w:noProof/>
         </w:rPr>
         <w:drawing>
-          <wp:inline distT="0" distB="0" distL="0" distR="0" wp14:anchorId="0FC645AA" wp14:editId="1EBF11C3">
+          <wp:inline distT="0" distB="0" distL="0" distR="0" wp14:anchorId="0FC645AA" wp14:editId="3F35D0B6">
             <wp:extent cx="2934089" cy="2226733"/>
             <wp:effectExtent l="0" t="0" r="0" b="2540"/>
             <wp:docPr id="2141272258" name="Picture 18" descr="A blue circuit board with many wires&#10;&#10;Description automatically generated"/>
@@ -6646,7 +6646,7 @@
           <w:noProof/>
         </w:rPr>
         <w:drawing>
-          <wp:inline distT="0" distB="0" distL="0" distR="0" wp14:anchorId="7558EA28" wp14:editId="34AE5351">
+          <wp:inline distT="0" distB="0" distL="0" distR="0" wp14:anchorId="7558EA28" wp14:editId="3292A7A2">
             <wp:extent cx="2903220" cy="2328107"/>
             <wp:effectExtent l="0" t="0" r="0" b="0"/>
             <wp:docPr id="1888744122" name="Picture 20" descr="A black circuit board with many small screws and many small screws&#10;&#10;Description automatically generated"/>
@@ -7408,7 +7408,7 @@
           <w:noProof/>
         </w:rPr>
         <w:drawing>
-          <wp:inline distT="0" distB="0" distL="0" distR="0" wp14:anchorId="641D3AE2" wp14:editId="4B05B2EF">
+          <wp:inline distT="0" distB="0" distL="0" distR="0" wp14:anchorId="641D3AE2" wp14:editId="62F6D693">
             <wp:extent cx="4869180" cy="4045570"/>
             <wp:effectExtent l="0" t="0" r="7620" b="0"/>
             <wp:docPr id="2079481735" name="Picture 14" descr="A circuit board with many components&#10;&#10;Description automatically generated"/>
@@ -16130,6 +16130,9 @@
         <w:jc w:val="center"/>
       </w:pPr>
       <w:r>
+        <w:rPr>
+          <w:noProof/>
+        </w:rPr>
         <w:drawing>
           <wp:inline distT="0" distB="0" distL="0" distR="0" wp14:anchorId="330A56EF" wp14:editId="53ABC870">
             <wp:extent cx="5785891" cy="2472267"/>
@@ -16329,16 +16332,35 @@
     </w:p>
     <w:p>
       <w:pPr>
+        <w:pStyle w:val="Heading2"/>
+        <w:numPr>
+          <w:ilvl w:val="0"/>
+          <w:numId w:val="0"/>
+        </w:numPr>
+        <w:rPr>
+          <w:rFonts w:eastAsiaTheme="minorEastAsia"/>
+        </w:rPr>
+      </w:pPr>
+    </w:p>
+    <w:p>
+      <w:pPr>
         <w:spacing w:before="240"/>
         <w:ind w:firstLine="720"/>
         <w:rPr>
-          <w:lang w:val="en-US"/>
-        </w:rPr>
-      </w:pPr>
+          <w:rFonts w:eastAsiaTheme="minorEastAsia"/>
+        </w:rPr>
+      </w:pPr>
+      <w:r>
+        <w:rPr>
+          <w:rFonts w:eastAsiaTheme="minorEastAsia"/>
+        </w:rPr>
+        <w:t xml:space="preserve"> </w:t>
+      </w:r>
     </w:p>
     <w:p>
       <w:pPr>
         <w:spacing w:before="240"/>
+        <w:ind w:firstLine="720"/>
         <w:rPr>
           <w:rFonts w:eastAsiaTheme="minorEastAsia"/>
         </w:rPr>
@@ -16352,50 +16374,30 @@
           <w:rFonts w:eastAsiaTheme="minorEastAsia"/>
         </w:rPr>
       </w:pPr>
-      <w:r>
-        <w:rPr>
-          <w:rFonts w:eastAsiaTheme="minorEastAsia"/>
-        </w:rPr>
-        <w:t xml:space="preserve"> </w:t>
-      </w:r>
     </w:p>
     <w:p>
       <w:pPr>
-        <w:spacing w:before="240"/>
-        <w:ind w:firstLine="720"/>
+        <w:spacing w:after="160"/>
+        <w:jc w:val="left"/>
         <w:rPr>
           <w:rFonts w:eastAsiaTheme="minorEastAsia"/>
         </w:rPr>
       </w:pPr>
+      <w:r>
+        <w:rPr>
+          <w:rFonts w:eastAsiaTheme="minorEastAsia"/>
+        </w:rPr>
+        <w:br w:type="page"/>
+      </w:r>
     </w:p>
     <w:p>
       <w:pPr>
-        <w:spacing w:before="240"/>
-        <w:ind w:firstLine="720"/>
-        <w:rPr>
-          <w:rFonts w:eastAsiaTheme="minorEastAsia"/>
-        </w:rPr>
-      </w:pPr>
-    </w:p>
-    <w:p>
-      <w:pPr>
-        <w:spacing w:after="160"/>
-        <w:jc w:val="left"/>
-        <w:rPr>
-          <w:rFonts w:eastAsiaTheme="minorEastAsia"/>
-        </w:rPr>
-      </w:pPr>
-      <w:r>
-        <w:rPr>
-          <w:rFonts w:eastAsiaTheme="minorEastAsia"/>
-        </w:rPr>
-        <w:br w:type="page"/>
-      </w:r>
-    </w:p>
-    <w:p>
-      <w:pPr>
-        <w:ind w:firstLine="432"/>
-      </w:pPr>
+        <w:pStyle w:val="Heading1"/>
+      </w:pPr>
+      <w:r>
+        <w:lastRenderedPageBreak/>
+        <w:t>Constructing the Ball Balancer</w:t>
+      </w:r>
     </w:p>
     <w:p>
       <w:pPr>
@@ -16756,7 +16758,7 @@
 </file>
 
 <file path=word/endnotes.xml><?xml version="1.0" encoding="utf-8"?>
-<w:endnotes xmlns:wpc="http://schemas.microsoft.com/office/word/2010/wordprocessingCanvas" xmlns:cx="http://schemas.microsoft.com/office/drawing/2014/chartex" xmlns:cx1="http://schemas.microsoft.com/office/drawing/2015/9/8/chartex" xmlns:cx2="http://schemas.microsoft.com/office/drawing/2015/10/21/chartex" xmlns:cx3="http://schemas.microsoft.com/office/drawing/2016/5/9/chartex" xmlns:cx4="http://schemas.microsoft.com/office/drawing/2016/5/10/chartex" xmlns:cx5="http://schemas.microsoft.com/office/drawing/2016/5/11/chartex" xmlns:cx6="http://schemas.microsoft.com/office/drawing/2016/5/12/chartex" xmlns:cx7="http://schemas.microsoft.com/office/drawing/2016/5/13/chartex" xmlns:cx8="http://schemas.microsoft.com/office/drawing/2016/5/14/chartex" xmlns:mc="http://schemas.openxmlformats.org/markup-compatibility/2006" xmlns:aink="http://schemas.microsoft.com/office/drawing/2016/ink" xmlns:am3d="http://schemas.microsoft.com/office/drawing/2017/model3d" xmlns:o="urn:schemas-microsoft-com:office:office" xmlns:oel="http://schemas.microsoft.com/office/2019/extlst" xmlns:r="http://schemas.openxmlformats.org/officeDocument/2006/relationships" xmlns:m="http://schemas.openxmlformats.org/officeDocument/2006/math" xmlns:v="urn:schemas-microsoft-com:vml" xmlns:wp14="http://schemas.microsoft.com/office/word/2010/wordprocessingDrawing" xmlns:wp="http://schemas.openxmlformats.org/drawingml/2006/wordprocessingDrawing" xmlns:w10="urn:schemas-microsoft-com:office:word" xmlns:w="http://schemas.openxmlformats.org/wordprocessingml/2006/main" xmlns:w14="http://schemas.microsoft.com/office/word/2010/wordml" xmlns:w15="http://schemas.microsoft.com/office/word/2012/wordml" xmlns:w16cex="http://schemas.microsoft.com/office/word/2018/wordml/cex" xmlns:w16cid="http://schemas.microsoft.com/office/word/2016/wordml/cid" xmlns:w16="http://schemas.microsoft.com/office/word/2018/wordml" xmlns:w16du="http://schemas.microsoft.com/office/word/2023/wordml/word16du" xmlns:w16sdtdh="http://schemas.microsoft.com/office/word/2020/wordml/sdtdatahash" xmlns:w16se="http://schemas.microsoft.com/office/word/2015/wordml/symex" xmlns:wpg="http://schemas.microsoft.com/office/word/2010/wordprocessingGroup" xmlns:wpi="http://schemas.microsoft.com/office/word/2010/wordprocessingInk" xmlns:wne="http://schemas.microsoft.com/office/word/2006/wordml" xmlns:wps="http://schemas.microsoft.com/office/word/2010/wordprocessingShape" mc:Ignorable="w14 w15 w16se w16cid w16 w16cex w16sdtdh w16du wp14">
+<w:endnotes xmlns:wpc="http://schemas.microsoft.com/office/word/2010/wordprocessingCanvas" xmlns:cx="http://schemas.microsoft.com/office/drawing/2014/chartex" xmlns:cx1="http://schemas.microsoft.com/office/drawing/2015/9/8/chartex" xmlns:cx2="http://schemas.microsoft.com/office/drawing/2015/10/21/chartex" xmlns:cx3="http://schemas.microsoft.com/office/drawing/2016/5/9/chartex" xmlns:cx4="http://schemas.microsoft.com/office/drawing/2016/5/10/chartex" xmlns:cx5="http://schemas.microsoft.com/office/drawing/2016/5/11/chartex" xmlns:cx6="http://schemas.microsoft.com/office/drawing/2016/5/12/chartex" xmlns:cx7="http://schemas.microsoft.com/office/drawing/2016/5/13/chartex" xmlns:cx8="http://schemas.microsoft.com/office/drawing/2016/5/14/chartex" xmlns:mc="http://schemas.openxmlformats.org/markup-compatibility/2006" xmlns:aink="http://schemas.microsoft.com/office/drawing/2016/ink" xmlns:am3d="http://schemas.microsoft.com/office/drawing/2017/model3d" xmlns:o="urn:schemas-microsoft-com:office:office" xmlns:oel="http://schemas.microsoft.com/office/2019/extlst" xmlns:r="http://schemas.openxmlformats.org/officeDocument/2006/relationships" xmlns:m="http://schemas.openxmlformats.org/officeDocument/2006/math" xmlns:v="urn:schemas-microsoft-com:vml" xmlns:wp14="http://schemas.microsoft.com/office/word/2010/wordprocessingDrawing" xmlns:wp="http://schemas.openxmlformats.org/drawingml/2006/wordprocessingDrawing" xmlns:w10="urn:schemas-microsoft-com:office:word" xmlns:w="http://schemas.openxmlformats.org/wordprocessingml/2006/main" xmlns:w14="http://schemas.microsoft.com/office/word/2010/wordml" xmlns:w15="http://schemas.microsoft.com/office/word/2012/wordml" xmlns:w16cex="http://schemas.microsoft.com/office/word/2018/wordml/cex" xmlns:w16cid="http://schemas.microsoft.com/office/word/2016/wordml/cid" xmlns:w16="http://schemas.microsoft.com/office/word/2018/wordml" xmlns:w16du="http://schemas.microsoft.com/office/word/2023/wordml/word16du" xmlns:w16sdtdh="http://schemas.microsoft.com/office/word/2020/wordml/sdtdatahash" xmlns:w16sdtfl="http://schemas.microsoft.com/office/word/2024/wordml/sdtformatlock" xmlns:w16se="http://schemas.microsoft.com/office/word/2015/wordml/symex" xmlns:wpg="http://schemas.microsoft.com/office/word/2010/wordprocessingGroup" xmlns:wpi="http://schemas.microsoft.com/office/word/2010/wordprocessingInk" xmlns:wne="http://schemas.microsoft.com/office/word/2006/wordml" xmlns:wps="http://schemas.microsoft.com/office/word/2010/wordprocessingShape" mc:Ignorable="w14 w15 w16se w16cid w16 w16cex w16sdtdh w16sdtfl w16du wp14">
   <w:endnote w:type="separator" w:id="-1">
     <w:p>
       <w:pPr>
@@ -16781,7 +16783,7 @@
 </file>
 
 <file path=word/footer1.xml><?xml version="1.0" encoding="utf-8"?>
-<w:ftr xmlns:wpc="http://schemas.microsoft.com/office/word/2010/wordprocessingCanvas" xmlns:cx="http://schemas.microsoft.com/office/drawing/2014/chartex" xmlns:cx1="http://schemas.microsoft.com/office/drawing/2015/9/8/chartex" xmlns:cx2="http://schemas.microsoft.com/office/drawing/2015/10/21/chartex" xmlns:cx3="http://schemas.microsoft.com/office/drawing/2016/5/9/chartex" xmlns:cx4="http://schemas.microsoft.com/office/drawing/2016/5/10/chartex" xmlns:cx5="http://schemas.microsoft.com/office/drawing/2016/5/11/chartex" xmlns:cx6="http://schemas.microsoft.com/office/drawing/2016/5/12/chartex" xmlns:cx7="http://schemas.microsoft.com/office/drawing/2016/5/13/chartex" xmlns:cx8="http://schemas.microsoft.com/office/drawing/2016/5/14/chartex" xmlns:mc="http://schemas.openxmlformats.org/markup-compatibility/2006" xmlns:aink="http://schemas.microsoft.com/office/drawing/2016/ink" xmlns:am3d="http://schemas.microsoft.com/office/drawing/2017/model3d" xmlns:o="urn:schemas-microsoft-com:office:office" xmlns:oel="http://schemas.microsoft.com/office/2019/extlst" xmlns:r="http://schemas.openxmlformats.org/officeDocument/2006/relationships" xmlns:m="http://schemas.openxmlformats.org/officeDocument/2006/math" xmlns:v="urn:schemas-microsoft-com:vml" xmlns:wp14="http://schemas.microsoft.com/office/word/2010/wordprocessingDrawing" xmlns:wp="http://schemas.openxmlformats.org/drawingml/2006/wordprocessingDrawing" xmlns:w10="urn:schemas-microsoft-com:office:word" xmlns:w="http://schemas.openxmlformats.org/wordprocessingml/2006/main" xmlns:w14="http://schemas.microsoft.com/office/word/2010/wordml" xmlns:w15="http://schemas.microsoft.com/office/word/2012/wordml" xmlns:w16cex="http://schemas.microsoft.com/office/word/2018/wordml/cex" xmlns:w16cid="http://schemas.microsoft.com/office/word/2016/wordml/cid" xmlns:w16="http://schemas.microsoft.com/office/word/2018/wordml" xmlns:w16du="http://schemas.microsoft.com/office/word/2023/wordml/word16du" xmlns:w16sdtdh="http://schemas.microsoft.com/office/word/2020/wordml/sdtdatahash" xmlns:w16se="http://schemas.microsoft.com/office/word/2015/wordml/symex" xmlns:wpg="http://schemas.microsoft.com/office/word/2010/wordprocessingGroup" xmlns:wpi="http://schemas.microsoft.com/office/word/2010/wordprocessingInk" xmlns:wne="http://schemas.microsoft.com/office/word/2006/wordml" xmlns:wps="http://schemas.microsoft.com/office/word/2010/wordprocessingShape" mc:Ignorable="w14 w15 w16se w16cid w16 w16cex w16sdtdh w16du wp14">
+<w:ftr xmlns:wpc="http://schemas.microsoft.com/office/word/2010/wordprocessingCanvas" xmlns:cx="http://schemas.microsoft.com/office/drawing/2014/chartex" xmlns:cx1="http://schemas.microsoft.com/office/drawing/2015/9/8/chartex" xmlns:cx2="http://schemas.microsoft.com/office/drawing/2015/10/21/chartex" xmlns:cx3="http://schemas.microsoft.com/office/drawing/2016/5/9/chartex" xmlns:cx4="http://schemas.microsoft.com/office/drawing/2016/5/10/chartex" xmlns:cx5="http://schemas.microsoft.com/office/drawing/2016/5/11/chartex" xmlns:cx6="http://schemas.microsoft.com/office/drawing/2016/5/12/chartex" xmlns:cx7="http://schemas.microsoft.com/office/drawing/2016/5/13/chartex" xmlns:cx8="http://schemas.microsoft.com/office/drawing/2016/5/14/chartex" xmlns:mc="http://schemas.openxmlformats.org/markup-compatibility/2006" xmlns:aink="http://schemas.microsoft.com/office/drawing/2016/ink" xmlns:am3d="http://schemas.microsoft.com/office/drawing/2017/model3d" xmlns:o="urn:schemas-microsoft-com:office:office" xmlns:oel="http://schemas.microsoft.com/office/2019/extlst" xmlns:r="http://schemas.openxmlformats.org/officeDocument/2006/relationships" xmlns:m="http://schemas.openxmlformats.org/officeDocument/2006/math" xmlns:v="urn:schemas-microsoft-com:vml" xmlns:wp14="http://schemas.microsoft.com/office/word/2010/wordprocessingDrawing" xmlns:wp="http://schemas.openxmlformats.org/drawingml/2006/wordprocessingDrawing" xmlns:w10="urn:schemas-microsoft-com:office:word" xmlns:w="http://schemas.openxmlformats.org/wordprocessingml/2006/main" xmlns:w14="http://schemas.microsoft.com/office/word/2010/wordml" xmlns:w15="http://schemas.microsoft.com/office/word/2012/wordml" xmlns:w16cex="http://schemas.microsoft.com/office/word/2018/wordml/cex" xmlns:w16cid="http://schemas.microsoft.com/office/word/2016/wordml/cid" xmlns:w16="http://schemas.microsoft.com/office/word/2018/wordml" xmlns:w16du="http://schemas.microsoft.com/office/word/2023/wordml/word16du" xmlns:w16sdtdh="http://schemas.microsoft.com/office/word/2020/wordml/sdtdatahash" xmlns:w16sdtfl="http://schemas.microsoft.com/office/word/2024/wordml/sdtformatlock" xmlns:w16se="http://schemas.microsoft.com/office/word/2015/wordml/symex" xmlns:wpg="http://schemas.microsoft.com/office/word/2010/wordprocessingGroup" xmlns:wpi="http://schemas.microsoft.com/office/word/2010/wordprocessingInk" xmlns:wne="http://schemas.microsoft.com/office/word/2006/wordml" xmlns:wps="http://schemas.microsoft.com/office/word/2010/wordprocessingShape" mc:Ignorable="w14 w15 w16se w16cid w16 w16cex w16sdtdh w16sdtfl w16du wp14">
   <w:sdt>
     <w:sdtPr>
       <w:id w:val="1193335955"/>
@@ -16834,7 +16836,7 @@
 </file>
 
 <file path=word/footnotes.xml><?xml version="1.0" encoding="utf-8"?>
-<w:footnotes xmlns:wpc="http://schemas.microsoft.com/office/word/2010/wordprocessingCanvas" xmlns:cx="http://schemas.microsoft.com/office/drawing/2014/chartex" xmlns:cx1="http://schemas.microsoft.com/office/drawing/2015/9/8/chartex" xmlns:cx2="http://schemas.microsoft.com/office/drawing/2015/10/21/chartex" xmlns:cx3="http://schemas.microsoft.com/office/drawing/2016/5/9/chartex" xmlns:cx4="http://schemas.microsoft.com/office/drawing/2016/5/10/chartex" xmlns:cx5="http://schemas.microsoft.com/office/drawing/2016/5/11/chartex" xmlns:cx6="http://schemas.microsoft.com/office/drawing/2016/5/12/chartex" xmlns:cx7="http://schemas.microsoft.com/office/drawing/2016/5/13/chartex" xmlns:cx8="http://schemas.microsoft.com/office/drawing/2016/5/14/chartex" xmlns:mc="http://schemas.openxmlformats.org/markup-compatibility/2006" xmlns:aink="http://schemas.microsoft.com/office/drawing/2016/ink" xmlns:am3d="http://schemas.microsoft.com/office/drawing/2017/model3d" xmlns:o="urn:schemas-microsoft-com:office:office" xmlns:oel="http://schemas.microsoft.com/office/2019/extlst" xmlns:r="http://schemas.openxmlformats.org/officeDocument/2006/relationships" xmlns:m="http://schemas.openxmlformats.org/officeDocument/2006/math" xmlns:v="urn:schemas-microsoft-com:vml" xmlns:wp14="http://schemas.microsoft.com/office/word/2010/wordprocessingDrawing" xmlns:wp="http://schemas.openxmlformats.org/drawingml/2006/wordprocessingDrawing" xmlns:w10="urn:schemas-microsoft-com:office:word" xmlns:w="http://schemas.openxmlformats.org/wordprocessingml/2006/main" xmlns:w14="http://schemas.microsoft.com/office/word/2010/wordml" xmlns:w15="http://schemas.microsoft.com/office/word/2012/wordml" xmlns:w16cex="http://schemas.microsoft.com/office/word/2018/wordml/cex" xmlns:w16cid="http://schemas.microsoft.com/office/word/2016/wordml/cid" xmlns:w16="http://schemas.microsoft.com/office/word/2018/wordml" xmlns:w16du="http://schemas.microsoft.com/office/word/2023/wordml/word16du" xmlns:w16sdtdh="http://schemas.microsoft.com/office/word/2020/wordml/sdtdatahash" xmlns:w16se="http://schemas.microsoft.com/office/word/2015/wordml/symex" xmlns:wpg="http://schemas.microsoft.com/office/word/2010/wordprocessingGroup" xmlns:wpi="http://schemas.microsoft.com/office/word/2010/wordprocessingInk" xmlns:wne="http://schemas.microsoft.com/office/word/2006/wordml" xmlns:wps="http://schemas.microsoft.com/office/word/2010/wordprocessingShape" mc:Ignorable="w14 w15 w16se w16cid w16 w16cex w16sdtdh w16du wp14">
+<w:footnotes xmlns:wpc="http://schemas.microsoft.com/office/word/2010/wordprocessingCanvas" xmlns:cx="http://schemas.microsoft.com/office/drawing/2014/chartex" xmlns:cx1="http://schemas.microsoft.com/office/drawing/2015/9/8/chartex" xmlns:cx2="http://schemas.microsoft.com/office/drawing/2015/10/21/chartex" xmlns:cx3="http://schemas.microsoft.com/office/drawing/2016/5/9/chartex" xmlns:cx4="http://schemas.microsoft.com/office/drawing/2016/5/10/chartex" xmlns:cx5="http://schemas.microsoft.com/office/drawing/2016/5/11/chartex" xmlns:cx6="http://schemas.microsoft.com/office/drawing/2016/5/12/chartex" xmlns:cx7="http://schemas.microsoft.com/office/drawing/2016/5/13/chartex" xmlns:cx8="http://schemas.microsoft.com/office/drawing/2016/5/14/chartex" xmlns:mc="http://schemas.openxmlformats.org/markup-compatibility/2006" xmlns:aink="http://schemas.microsoft.com/office/drawing/2016/ink" xmlns:am3d="http://schemas.microsoft.com/office/drawing/2017/model3d" xmlns:o="urn:schemas-microsoft-com:office:office" xmlns:oel="http://schemas.microsoft.com/office/2019/extlst" xmlns:r="http://schemas.openxmlformats.org/officeDocument/2006/relationships" xmlns:m="http://schemas.openxmlformats.org/officeDocument/2006/math" xmlns:v="urn:schemas-microsoft-com:vml" xmlns:wp14="http://schemas.microsoft.com/office/word/2010/wordprocessingDrawing" xmlns:wp="http://schemas.openxmlformats.org/drawingml/2006/wordprocessingDrawing" xmlns:w10="urn:schemas-microsoft-com:office:word" xmlns:w="http://schemas.openxmlformats.org/wordprocessingml/2006/main" xmlns:w14="http://schemas.microsoft.com/office/word/2010/wordml" xmlns:w15="http://schemas.microsoft.com/office/word/2012/wordml" xmlns:w16cex="http://schemas.microsoft.com/office/word/2018/wordml/cex" xmlns:w16cid="http://schemas.microsoft.com/office/word/2016/wordml/cid" xmlns:w16="http://schemas.microsoft.com/office/word/2018/wordml" xmlns:w16du="http://schemas.microsoft.com/office/word/2023/wordml/word16du" xmlns:w16sdtdh="http://schemas.microsoft.com/office/word/2020/wordml/sdtdatahash" xmlns:w16sdtfl="http://schemas.microsoft.com/office/word/2024/wordml/sdtformatlock" xmlns:w16se="http://schemas.microsoft.com/office/word/2015/wordml/symex" xmlns:wpg="http://schemas.microsoft.com/office/word/2010/wordprocessingGroup" xmlns:wpi="http://schemas.microsoft.com/office/word/2010/wordprocessingInk" xmlns:wne="http://schemas.microsoft.com/office/word/2006/wordml" xmlns:wps="http://schemas.microsoft.com/office/word/2010/wordprocessingShape" mc:Ignorable="w14 w15 w16se w16cid w16 w16cex w16sdtdh w16sdtfl w16du wp14">
   <w:footnote w:type="separator" w:id="-1">
     <w:p>
       <w:pPr>
@@ -16881,7 +16883,7 @@
 </file>
 
 <file path=word/numbering.xml><?xml version="1.0" encoding="utf-8"?>
-<w:numbering xmlns:wpc="http://schemas.microsoft.com/office/word/2010/wordprocessingCanvas" xmlns:cx="http://schemas.microsoft.com/office/drawing/2014/chartex" xmlns:cx1="http://schemas.microsoft.com/office/drawing/2015/9/8/chartex" xmlns:cx2="http://schemas.microsoft.com/office/drawing/2015/10/21/chartex" xmlns:cx3="http://schemas.microsoft.com/office/drawing/2016/5/9/chartex" xmlns:cx4="http://schemas.microsoft.com/office/drawing/2016/5/10/chartex" xmlns:cx5="http://schemas.microsoft.com/office/drawing/2016/5/11/chartex" xmlns:cx6="http://schemas.microsoft.com/office/drawing/2016/5/12/chartex" xmlns:cx7="http://schemas.microsoft.com/office/drawing/2016/5/13/chartex" xmlns:cx8="http://schemas.microsoft.com/office/drawing/2016/5/14/chartex" xmlns:mc="http://schemas.openxmlformats.org/markup-compatibility/2006" xmlns:aink="http://schemas.microsoft.com/office/drawing/2016/ink" xmlns:am3d="http://schemas.microsoft.com/office/drawing/2017/model3d" xmlns:o="urn:schemas-microsoft-com:office:office" xmlns:oel="http://schemas.microsoft.com/office/2019/extlst" xmlns:r="http://schemas.openxmlformats.org/officeDocument/2006/relationships" xmlns:m="http://schemas.openxmlformats.org/officeDocument/2006/math" xmlns:v="urn:schemas-microsoft-com:vml" xmlns:wp14="http://schemas.microsoft.com/office/word/2010/wordprocessingDrawing" xmlns:wp="http://schemas.openxmlformats.org/drawingml/2006/wordprocessingDrawing" xmlns:w10="urn:schemas-microsoft-com:office:word" xmlns:w="http://schemas.openxmlformats.org/wordprocessingml/2006/main" xmlns:w14="http://schemas.microsoft.com/office/word/2010/wordml" xmlns:w15="http://schemas.microsoft.com/office/word/2012/wordml" xmlns:w16cex="http://schemas.microsoft.com/office/word/2018/wordml/cex" xmlns:w16cid="http://schemas.microsoft.com/office/word/2016/wordml/cid" xmlns:w16="http://schemas.microsoft.com/office/word/2018/wordml" xmlns:w16du="http://schemas.microsoft.com/office/word/2023/wordml/word16du" xmlns:w16sdtdh="http://schemas.microsoft.com/office/word/2020/wordml/sdtdatahash" xmlns:w16se="http://schemas.microsoft.com/office/word/2015/wordml/symex" xmlns:wpg="http://schemas.microsoft.com/office/word/2010/wordprocessingGroup" xmlns:wpi="http://schemas.microsoft.com/office/word/2010/wordprocessingInk" xmlns:wne="http://schemas.microsoft.com/office/word/2006/wordml" xmlns:wps="http://schemas.microsoft.com/office/word/2010/wordprocessingShape" mc:Ignorable="w14 w15 w16se w16cid w16 w16cex w16sdtdh w16du wp14">
+<w:numbering xmlns:wpc="http://schemas.microsoft.com/office/word/2010/wordprocessingCanvas" xmlns:cx="http://schemas.microsoft.com/office/drawing/2014/chartex" xmlns:cx1="http://schemas.microsoft.com/office/drawing/2015/9/8/chartex" xmlns:cx2="http://schemas.microsoft.com/office/drawing/2015/10/21/chartex" xmlns:cx3="http://schemas.microsoft.com/office/drawing/2016/5/9/chartex" xmlns:cx4="http://schemas.microsoft.com/office/drawing/2016/5/10/chartex" xmlns:cx5="http://schemas.microsoft.com/office/drawing/2016/5/11/chartex" xmlns:cx6="http://schemas.microsoft.com/office/drawing/2016/5/12/chartex" xmlns:cx7="http://schemas.microsoft.com/office/drawing/2016/5/13/chartex" xmlns:cx8="http://schemas.microsoft.com/office/drawing/2016/5/14/chartex" xmlns:mc="http://schemas.openxmlformats.org/markup-compatibility/2006" xmlns:aink="http://schemas.microsoft.com/office/drawing/2016/ink" xmlns:am3d="http://schemas.microsoft.com/office/drawing/2017/model3d" xmlns:o="urn:schemas-microsoft-com:office:office" xmlns:oel="http://schemas.microsoft.com/office/2019/extlst" xmlns:r="http://schemas.openxmlformats.org/officeDocument/2006/relationships" xmlns:m="http://schemas.openxmlformats.org/officeDocument/2006/math" xmlns:v="urn:schemas-microsoft-com:vml" xmlns:wp14="http://schemas.microsoft.com/office/word/2010/wordprocessingDrawing" xmlns:wp="http://schemas.openxmlformats.org/drawingml/2006/wordprocessingDrawing" xmlns:w10="urn:schemas-microsoft-com:office:word" xmlns:w="http://schemas.openxmlformats.org/wordprocessingml/2006/main" xmlns:w14="http://schemas.microsoft.com/office/word/2010/wordml" xmlns:w15="http://schemas.microsoft.com/office/word/2012/wordml" xmlns:w16cex="http://schemas.microsoft.com/office/word/2018/wordml/cex" xmlns:w16cid="http://schemas.microsoft.com/office/word/2016/wordml/cid" xmlns:w16="http://schemas.microsoft.com/office/word/2018/wordml" xmlns:w16du="http://schemas.microsoft.com/office/word/2023/wordml/word16du" xmlns:w16sdtdh="http://schemas.microsoft.com/office/word/2020/wordml/sdtdatahash" xmlns:w16sdtfl="http://schemas.microsoft.com/office/word/2024/wordml/sdtformatlock" xmlns:w16se="http://schemas.microsoft.com/office/word/2015/wordml/symex" xmlns:wpg="http://schemas.microsoft.com/office/word/2010/wordprocessingGroup" xmlns:wpi="http://schemas.microsoft.com/office/word/2010/wordprocessingInk" xmlns:wne="http://schemas.microsoft.com/office/word/2006/wordml" xmlns:wps="http://schemas.microsoft.com/office/word/2010/wordprocessingShape" mc:Ignorable="w14 w15 w16se w16cid w16 w16cex w16sdtdh w16sdtfl w16du wp14">
   <w:numPicBullet w:numPicBulletId="0">
     <w:pict>
       <v:shapetype id="_x0000_t75" coordsize="21600,21600" o:spt="75" o:preferrelative="t" path="m@4@5l@4@11@9@11@9@5xe" filled="f" stroked="f">
@@ -16903,7 +16905,7 @@
         <v:path o:extrusionok="f" gradientshapeok="t" o:connecttype="rect"/>
         <o:lock v:ext="edit" aspectratio="t"/>
       </v:shapetype>
-      <v:shape id="_x0000_i1037" type="#_x0000_t75" style="width:171.35pt;height:12.65pt;visibility:visible" o:bullet="t">
+      <v:shape id="_x0000_i1031" type="#_x0000_t75" style="width:171pt;height:12.6pt;visibility:visible" o:bullet="t">
         <v:imagedata r:id="rId1" o:title=""/>
       </v:shape>
     </w:pict>
@@ -19547,7 +19549,7 @@
 </file>
 
 <file path=word/styles.xml><?xml version="1.0" encoding="utf-8"?>
-<w:styles xmlns:mc="http://schemas.openxmlformats.org/markup-compatibility/2006" xmlns:r="http://schemas.openxmlformats.org/officeDocument/2006/relationships" xmlns:w="http://schemas.openxmlformats.org/wordprocessingml/2006/main" xmlns:w14="http://schemas.microsoft.com/office/word/2010/wordml" xmlns:w15="http://schemas.microsoft.com/office/word/2012/wordml" xmlns:w16cex="http://schemas.microsoft.com/office/word/2018/wordml/cex" xmlns:w16cid="http://schemas.microsoft.com/office/word/2016/wordml/cid" xmlns:w16="http://schemas.microsoft.com/office/word/2018/wordml" xmlns:w16du="http://schemas.microsoft.com/office/word/2023/wordml/word16du" xmlns:w16sdtdh="http://schemas.microsoft.com/office/word/2020/wordml/sdtdatahash" xmlns:w16se="http://schemas.microsoft.com/office/word/2015/wordml/symex" mc:Ignorable="w14 w15 w16se w16cid w16 w16cex w16sdtdh w16du">
+<w:styles xmlns:mc="http://schemas.openxmlformats.org/markup-compatibility/2006" xmlns:r="http://schemas.openxmlformats.org/officeDocument/2006/relationships" xmlns:w="http://schemas.openxmlformats.org/wordprocessingml/2006/main" xmlns:w14="http://schemas.microsoft.com/office/word/2010/wordml" xmlns:w15="http://schemas.microsoft.com/office/word/2012/wordml" xmlns:w16cex="http://schemas.microsoft.com/office/word/2018/wordml/cex" xmlns:w16cid="http://schemas.microsoft.com/office/word/2016/wordml/cid" xmlns:w16="http://schemas.microsoft.com/office/word/2018/wordml" xmlns:w16du="http://schemas.microsoft.com/office/word/2023/wordml/word16du" xmlns:w16sdtdh="http://schemas.microsoft.com/office/word/2020/wordml/sdtdatahash" xmlns:w16sdtfl="http://schemas.microsoft.com/office/word/2024/wordml/sdtformatlock" xmlns:w16se="http://schemas.microsoft.com/office/word/2015/wordml/symex" mc:Ignorable="w14 w15 w16se w16cid w16 w16cex w16sdtdh w16sdtfl w16du">
   <w:docDefaults>
     <w:rPrDefault>
       <w:rPr>
@@ -22407,6 +22409,32 @@
         </a:p>
       </dgm:t>
     </dgm:pt>
+    <dgm:pt modelId="{65080F23-305A-4658-A9EA-2EE25B239AFD}">
+      <dgm:prSet custT="1"/>
+      <dgm:spPr/>
+      <dgm:t>
+        <a:bodyPr/>
+        <a:lstStyle/>
+        <a:p>
+          <a:pPr algn="l"/>
+          <a:r>
+            <a:rPr lang="en-IN" sz="1200">
+              <a:latin typeface="Times New Roman" panose="02020603050405020304" pitchFamily="18" charset="0"/>
+              <a:cs typeface="Times New Roman" panose="02020603050405020304" pitchFamily="18" charset="0"/>
+            </a:rPr>
+            <a:t>Simulink Modelling</a:t>
+          </a:r>
+        </a:p>
+      </dgm:t>
+    </dgm:pt>
+    <dgm:pt modelId="{D3E197D7-6FB0-48FF-98F3-88FEB2CFAA6D}" type="parTrans" cxnId="{8EB2065A-39E9-4DBE-A65D-568999336469}">
+      <dgm:prSet/>
+      <dgm:spPr/>
+    </dgm:pt>
+    <dgm:pt modelId="{24BA1894-7F06-4231-A9DE-579860E0CFEB}" type="sibTrans" cxnId="{8EB2065A-39E9-4DBE-A65D-568999336469}">
+      <dgm:prSet/>
+      <dgm:spPr/>
+    </dgm:pt>
     <dgm:pt modelId="{52979C58-39F6-4C69-8DFA-89C5A7767BC3}" type="pres">
       <dgm:prSet presAssocID="{A522B761-7E0B-41D2-AA83-E5D4BC7FA54E}" presName="linear" presStyleCnt="0">
         <dgm:presLayoutVars>
@@ -22520,7 +22548,7 @@
     <dgm:cxn modelId="{5875D717-87E4-4695-A27C-1C796AC08763}" type="presOf" srcId="{BC4F5910-FAB8-43A3-91DE-349043E93FC1}" destId="{AAA224DD-0353-45C6-91AF-1F342EA4708E}" srcOrd="0" destOrd="3" presId="urn:microsoft.com/office/officeart/2005/8/layout/list1"/>
     <dgm:cxn modelId="{C942B318-B150-4A08-BD19-DE82E36CCBF3}" srcId="{A0B900E0-9A8E-4BAC-9028-B680885568F4}" destId="{07017769-3F5A-4211-9CA7-7D8CC2ADE658}" srcOrd="4" destOrd="0" parTransId="{913764BA-3AC0-4DC9-A6E6-EA60237E8308}" sibTransId="{0F428354-3C32-4413-8AB1-FF80B533FB4C}"/>
     <dgm:cxn modelId="{20D3C81A-FA2E-48D4-8487-83951184B44F}" type="presOf" srcId="{609CC5C0-1499-4E5D-916D-780FD907EC6A}" destId="{20A7667C-12B3-4EC1-ADB9-2512D7CDF3AA}" srcOrd="0" destOrd="0" presId="urn:microsoft.com/office/officeart/2005/8/layout/list1"/>
-    <dgm:cxn modelId="{1E89551E-CE58-4782-9B1C-C71BA7E8A84D}" srcId="{A580AE5E-9305-486A-B666-5683E705CB87}" destId="{D7FF942B-22CC-46D7-87E0-13780B56BFDD}" srcOrd="2" destOrd="0" parTransId="{A2D67580-46C6-42F4-8EA2-0D20C39916FA}" sibTransId="{176F8A69-1CD3-4BFF-A894-9E5D7BAB1C94}"/>
+    <dgm:cxn modelId="{1E89551E-CE58-4782-9B1C-C71BA7E8A84D}" srcId="{A580AE5E-9305-486A-B666-5683E705CB87}" destId="{D7FF942B-22CC-46D7-87E0-13780B56BFDD}" srcOrd="3" destOrd="0" parTransId="{A2D67580-46C6-42F4-8EA2-0D20C39916FA}" sibTransId="{176F8A69-1CD3-4BFF-A894-9E5D7BAB1C94}"/>
     <dgm:cxn modelId="{B3CCAE22-81D3-4582-9B7A-C944E72DBEDF}" srcId="{BA92A3BF-BBB3-4A66-870D-BA9687CED32F}" destId="{96DAA1EC-0E8F-4889-BA59-15C5D6DF6D64}" srcOrd="2" destOrd="0" parTransId="{525B3DB4-B492-4230-BE89-A953AFA790A8}" sibTransId="{F00FF466-F594-4290-AD54-5F19AA27FBAB}"/>
     <dgm:cxn modelId="{BA29F225-C4DA-47D4-966B-DFFAE356E12A}" type="presOf" srcId="{508166C4-A415-4C85-A6B0-ED0FE6B8AE39}" destId="{716297B5-E155-43E9-B56F-E5B24FDEE9DD}" srcOrd="0" destOrd="1" presId="urn:microsoft.com/office/officeart/2005/8/layout/list1"/>
     <dgm:cxn modelId="{73A06927-A784-4A81-974D-0A301CA566BA}" srcId="{A522B761-7E0B-41D2-AA83-E5D4BC7FA54E}" destId="{BA92A3BF-BBB3-4A66-870D-BA9687CED32F}" srcOrd="1" destOrd="0" parTransId="{0C45FBFD-8E00-47F2-8EA5-0C397EDA787B}" sibTransId="{922CF729-FB3A-4DBD-A269-6F21F68DF49C}"/>
@@ -22532,17 +22560,19 @@
     <dgm:cxn modelId="{F300063C-9CD1-417D-A310-A266598197A8}" srcId="{A580AE5E-9305-486A-B666-5683E705CB87}" destId="{A7935426-58DC-466B-9464-BAA1552B7E86}" srcOrd="0" destOrd="0" parTransId="{6F822995-2C02-4B9C-8970-7197C5C0D269}" sibTransId="{29C3C75C-6E59-42E0-BB87-C344D1935932}"/>
     <dgm:cxn modelId="{0417B242-834E-4ABE-B332-1802E842F9E9}" srcId="{A0B900E0-9A8E-4BAC-9028-B680885568F4}" destId="{4A4A1E1C-6127-4DAF-A3FA-F714BD295007}" srcOrd="2" destOrd="0" parTransId="{E55C6B70-5A61-44A7-BFAF-95CE5AA3DD04}" sibTransId="{085F72B6-C147-4AD4-8498-102DB467D298}"/>
     <dgm:cxn modelId="{CE927C43-2506-4292-98A8-2EB1EF00647C}" type="presOf" srcId="{43018D23-B374-447E-BBEB-7B2E5B8490BE}" destId="{20A7667C-12B3-4EC1-ADB9-2512D7CDF3AA}" srcOrd="0" destOrd="1" presId="urn:microsoft.com/office/officeart/2005/8/layout/list1"/>
+    <dgm:cxn modelId="{7EE7A26C-0821-4F2D-9FBC-15463D79EFCB}" type="presOf" srcId="{65080F23-305A-4658-A9EA-2EE25B239AFD}" destId="{716297B5-E155-43E9-B56F-E5B24FDEE9DD}" srcOrd="0" destOrd="2" presId="urn:microsoft.com/office/officeart/2005/8/layout/list1"/>
     <dgm:cxn modelId="{9154A36E-83DB-467E-9599-0D2A8ADC785A}" type="presOf" srcId="{4A4A1E1C-6127-4DAF-A3FA-F714BD295007}" destId="{20A7667C-12B3-4EC1-ADB9-2512D7CDF3AA}" srcOrd="0" destOrd="2" presId="urn:microsoft.com/office/officeart/2005/8/layout/list1"/>
     <dgm:cxn modelId="{4BED9070-1F7D-48DA-9343-2D41B0543BCB}" type="presOf" srcId="{BA92A3BF-BBB3-4A66-870D-BA9687CED32F}" destId="{BF14A541-1B94-4BA6-BE56-6E83506A7065}" srcOrd="0" destOrd="0" presId="urn:microsoft.com/office/officeart/2005/8/layout/list1"/>
     <dgm:cxn modelId="{33DA9252-33F6-4F90-A863-66ACEF9DA8D9}" type="presOf" srcId="{A0B900E0-9A8E-4BAC-9028-B680885568F4}" destId="{7EC04ABB-5E36-42E6-B5FE-78861D9DD734}" srcOrd="1" destOrd="0" presId="urn:microsoft.com/office/officeart/2005/8/layout/list1"/>
     <dgm:cxn modelId="{29444653-52B2-42DE-8EC5-85F77E259D38}" srcId="{BA92A3BF-BBB3-4A66-870D-BA9687CED32F}" destId="{72B35412-8500-4B68-A9D4-8FDD95E7A1E1}" srcOrd="0" destOrd="0" parTransId="{5FC9B2ED-DEB6-4D01-9B1B-B9E8C34A295E}" sibTransId="{1F1A1F0A-63A5-4AAA-96F8-DB8EBD4998A6}"/>
     <dgm:cxn modelId="{49789B58-F2AC-4ECC-90F9-09513243DC48}" type="presOf" srcId="{A0B900E0-9A8E-4BAC-9028-B680885568F4}" destId="{2B064238-24C2-4949-B71A-77FD6C91BD6E}" srcOrd="0" destOrd="0" presId="urn:microsoft.com/office/officeart/2005/8/layout/list1"/>
+    <dgm:cxn modelId="{8EB2065A-39E9-4DBE-A65D-568999336469}" srcId="{A580AE5E-9305-486A-B666-5683E705CB87}" destId="{65080F23-305A-4658-A9EA-2EE25B239AFD}" srcOrd="2" destOrd="0" parTransId="{D3E197D7-6FB0-48FF-98F3-88FEB2CFAA6D}" sibTransId="{24BA1894-7F06-4231-A9DE-579860E0CFEB}"/>
     <dgm:cxn modelId="{CA726882-C907-4E5F-A652-71870D9C85D5}" srcId="{A0B900E0-9A8E-4BAC-9028-B680885568F4}" destId="{43018D23-B374-447E-BBEB-7B2E5B8490BE}" srcOrd="1" destOrd="0" parTransId="{89FA8CD5-D9A2-4D19-89F1-A2D353878781}" sibTransId="{FAABE87E-9A66-4940-B022-8D546580216F}"/>
     <dgm:cxn modelId="{ED6FAA88-CB38-42B5-8C09-498719A3265F}" type="presOf" srcId="{63EA4AFA-F6DE-4505-8AA2-95F304E5B650}" destId="{AAA224DD-0353-45C6-91AF-1F342EA4708E}" srcOrd="0" destOrd="5" presId="urn:microsoft.com/office/officeart/2005/8/layout/list1"/>
     <dgm:cxn modelId="{EDB47E8C-3EAC-4E8C-B540-9FABF6AAD73E}" srcId="{A522B761-7E0B-41D2-AA83-E5D4BC7FA54E}" destId="{A0B900E0-9A8E-4BAC-9028-B680885568F4}" srcOrd="0" destOrd="0" parTransId="{79BD814C-EC51-4D29-99AA-084364A271BE}" sibTransId="{9D83C7E7-B1E5-4C29-9594-F0A15D34E0C7}"/>
     <dgm:cxn modelId="{9DB6A894-2953-4338-AB02-00935EB26BE0}" srcId="{BA92A3BF-BBB3-4A66-870D-BA9687CED32F}" destId="{63EA4AFA-F6DE-4505-8AA2-95F304E5B650}" srcOrd="5" destOrd="0" parTransId="{BC636CAA-9C68-4595-BC89-38090ECBBF71}" sibTransId="{CAC38747-A47F-4B09-987D-8427B6AB7CFB}"/>
     <dgm:cxn modelId="{D9DF52A5-7231-4A7F-A403-3A3ACB5BE53B}" type="presOf" srcId="{A56D7A95-6D9C-4170-8A07-ED63125FEBC8}" destId="{20A7667C-12B3-4EC1-ADB9-2512D7CDF3AA}" srcOrd="0" destOrd="3" presId="urn:microsoft.com/office/officeart/2005/8/layout/list1"/>
-    <dgm:cxn modelId="{42A07BAD-ABBC-4F7A-B059-FA67E47408F6}" type="presOf" srcId="{D7FF942B-22CC-46D7-87E0-13780B56BFDD}" destId="{716297B5-E155-43E9-B56F-E5B24FDEE9DD}" srcOrd="0" destOrd="2" presId="urn:microsoft.com/office/officeart/2005/8/layout/list1"/>
+    <dgm:cxn modelId="{42A07BAD-ABBC-4F7A-B059-FA67E47408F6}" type="presOf" srcId="{D7FF942B-22CC-46D7-87E0-13780B56BFDD}" destId="{716297B5-E155-43E9-B56F-E5B24FDEE9DD}" srcOrd="0" destOrd="3" presId="urn:microsoft.com/office/officeart/2005/8/layout/list1"/>
     <dgm:cxn modelId="{0FB977B1-4037-466D-8350-692C98C821E2}" type="presOf" srcId="{07017769-3F5A-4211-9CA7-7D8CC2ADE658}" destId="{20A7667C-12B3-4EC1-ADB9-2512D7CDF3AA}" srcOrd="0" destOrd="4" presId="urn:microsoft.com/office/officeart/2005/8/layout/list1"/>
     <dgm:cxn modelId="{86F296CD-C168-47ED-86D6-CC6CEACE289F}" srcId="{A522B761-7E0B-41D2-AA83-E5D4BC7FA54E}" destId="{A580AE5E-9305-486A-B666-5683E705CB87}" srcOrd="2" destOrd="0" parTransId="{ECCF3726-7167-484D-BE6B-2A64E06C2CE4}" sibTransId="{D2EBF2C5-D021-4E9B-A907-DDA65C6DE93E}"/>
     <dgm:cxn modelId="{B0DC93DB-8566-421B-9E53-2EED29A0215C}" type="presOf" srcId="{BA92A3BF-BBB3-4A66-870D-BA9687CED32F}" destId="{95635804-32F3-490B-AF43-595054223C3D}" srcOrd="1" destOrd="0" presId="urn:microsoft.com/office/officeart/2005/8/layout/list1"/>
@@ -22595,8 +22625,8 @@
       </dsp:nvSpPr>
       <dsp:spPr>
         <a:xfrm>
-          <a:off x="0" y="177552"/>
-          <a:ext cx="5884606" cy="1190700"/>
+          <a:off x="0" y="131269"/>
+          <a:ext cx="5884606" cy="1159200"/>
         </a:xfrm>
         <a:prstGeom prst="rect">
           <a:avLst/>
@@ -22637,7 +22667,7 @@
         <a:fontRef idx="minor"/>
       </dsp:style>
       <dsp:txBody>
-        <a:bodyPr spcFirstLastPara="0" vert="horz" wrap="square" lIns="456711" tIns="187452" rIns="456711" bIns="85344" numCol="1" spcCol="1270" anchor="t" anchorCtr="0">
+        <a:bodyPr spcFirstLastPara="0" vert="horz" wrap="square" lIns="456711" tIns="166624" rIns="456711" bIns="85344" numCol="1" spcCol="1270" anchor="t" anchorCtr="0">
           <a:noAutofit/>
         </a:bodyPr>
         <a:lstStyle/>
@@ -22748,8 +22778,8 @@
         </a:p>
       </dsp:txBody>
       <dsp:txXfrm>
-        <a:off x="0" y="177552"/>
-        <a:ext cx="5884606" cy="1190700"/>
+        <a:off x="0" y="131269"/>
+        <a:ext cx="5884606" cy="1159200"/>
       </dsp:txXfrm>
     </dsp:sp>
     <dsp:sp modelId="{7EC04ABB-5E36-42E6-B5FE-78861D9DD734}">
@@ -22759,8 +22789,8 @@
       </dsp:nvSpPr>
       <dsp:spPr>
         <a:xfrm>
-          <a:off x="294230" y="44712"/>
-          <a:ext cx="4119224" cy="265680"/>
+          <a:off x="294230" y="13189"/>
+          <a:ext cx="4119224" cy="236160"/>
         </a:xfrm>
         <a:prstGeom prst="roundRect">
           <a:avLst/>
@@ -22829,8 +22859,8 @@
         </a:p>
       </dsp:txBody>
       <dsp:txXfrm>
-        <a:off x="307199" y="57681"/>
-        <a:ext cx="4093286" cy="239742"/>
+        <a:off x="305758" y="24717"/>
+        <a:ext cx="4096168" cy="213104"/>
       </dsp:txXfrm>
     </dsp:sp>
     <dsp:sp modelId="{AAA224DD-0353-45C6-91AF-1F342EA4708E}">
@@ -22840,8 +22870,8 @@
       </dsp:nvSpPr>
       <dsp:spPr>
         <a:xfrm>
-          <a:off x="0" y="1549692"/>
-          <a:ext cx="5884606" cy="1360800"/>
+          <a:off x="0" y="1451750"/>
+          <a:ext cx="5884606" cy="1335600"/>
         </a:xfrm>
         <a:prstGeom prst="rect">
           <a:avLst/>
@@ -22882,7 +22912,7 @@
         <a:fontRef idx="minor"/>
       </dsp:style>
       <dsp:txBody>
-        <a:bodyPr spcFirstLastPara="0" vert="horz" wrap="square" lIns="456711" tIns="187452" rIns="456711" bIns="85344" numCol="1" spcCol="1270" anchor="t" anchorCtr="0">
+        <a:bodyPr spcFirstLastPara="0" vert="horz" wrap="square" lIns="456711" tIns="166624" rIns="456711" bIns="85344" numCol="1" spcCol="1270" anchor="t" anchorCtr="0">
           <a:noAutofit/>
         </a:bodyPr>
         <a:lstStyle/>
@@ -23014,8 +23044,8 @@
         </a:p>
       </dsp:txBody>
       <dsp:txXfrm>
-        <a:off x="0" y="1549692"/>
-        <a:ext cx="5884606" cy="1360800"/>
+        <a:off x="0" y="1451750"/>
+        <a:ext cx="5884606" cy="1335600"/>
       </dsp:txXfrm>
     </dsp:sp>
     <dsp:sp modelId="{95635804-32F3-490B-AF43-595054223C3D}">
@@ -23025,8 +23055,8 @@
       </dsp:nvSpPr>
       <dsp:spPr>
         <a:xfrm>
-          <a:off x="294230" y="1416852"/>
-          <a:ext cx="4119224" cy="265680"/>
+          <a:off x="294230" y="1333670"/>
+          <a:ext cx="4119224" cy="236160"/>
         </a:xfrm>
         <a:prstGeom prst="roundRect">
           <a:avLst/>
@@ -23095,8 +23125,8 @@
         </a:p>
       </dsp:txBody>
       <dsp:txXfrm>
-        <a:off x="307199" y="1429821"/>
-        <a:ext cx="4093286" cy="239742"/>
+        <a:off x="305758" y="1345198"/>
+        <a:ext cx="4096168" cy="213104"/>
       </dsp:txXfrm>
     </dsp:sp>
     <dsp:sp modelId="{716297B5-E155-43E9-B56F-E5B24FDEE9DD}">
@@ -23106,8 +23136,8 @@
       </dsp:nvSpPr>
       <dsp:spPr>
         <a:xfrm>
-          <a:off x="0" y="3091932"/>
-          <a:ext cx="5884606" cy="807975"/>
+          <a:off x="0" y="2948630"/>
+          <a:ext cx="5884606" cy="982799"/>
         </a:xfrm>
         <a:prstGeom prst="rect">
           <a:avLst/>
@@ -23148,7 +23178,7 @@
         <a:fontRef idx="minor"/>
       </dsp:style>
       <dsp:txBody>
-        <a:bodyPr spcFirstLastPara="0" vert="horz" wrap="square" lIns="456711" tIns="187452" rIns="456711" bIns="85344" numCol="1" spcCol="1270" anchor="t" anchorCtr="0">
+        <a:bodyPr spcFirstLastPara="0" vert="horz" wrap="square" lIns="456711" tIns="166624" rIns="456711" bIns="85344" numCol="1" spcCol="1270" anchor="t" anchorCtr="0">
           <a:noAutofit/>
         </a:bodyPr>
         <a:lstStyle/>
@@ -23212,13 +23242,34 @@
               <a:latin typeface="Times New Roman" panose="02020603050405020304" pitchFamily="18" charset="0"/>
               <a:cs typeface="Times New Roman" panose="02020603050405020304" pitchFamily="18" charset="0"/>
             </a:rPr>
+            <a:t>Simulink Modelling</a:t>
+          </a:r>
+        </a:p>
+        <a:p>
+          <a:pPr marL="114300" lvl="1" indent="-114300" algn="l" defTabSz="533400">
+            <a:lnSpc>
+              <a:spcPct val="90000"/>
+            </a:lnSpc>
+            <a:spcBef>
+              <a:spcPct val="0"/>
+            </a:spcBef>
+            <a:spcAft>
+              <a:spcPct val="15000"/>
+            </a:spcAft>
+            <a:buChar char="•"/>
+          </a:pPr>
+          <a:r>
+            <a:rPr lang="en-IN" sz="1200" kern="1200">
+              <a:latin typeface="Times New Roman" panose="02020603050405020304" pitchFamily="18" charset="0"/>
+              <a:cs typeface="Times New Roman" panose="02020603050405020304" pitchFamily="18" charset="0"/>
+            </a:rPr>
             <a:t>Develop an intuitive UI for user friendly control </a:t>
           </a:r>
         </a:p>
       </dsp:txBody>
       <dsp:txXfrm>
-        <a:off x="0" y="3091932"/>
-        <a:ext cx="5884606" cy="807975"/>
+        <a:off x="0" y="2948630"/>
+        <a:ext cx="5884606" cy="982799"/>
       </dsp:txXfrm>
     </dsp:sp>
     <dsp:sp modelId="{5A1AAF58-42D7-4549-84EB-648934B5661D}">
@@ -23228,8 +23279,8 @@
       </dsp:nvSpPr>
       <dsp:spPr>
         <a:xfrm>
-          <a:off x="294230" y="2959092"/>
-          <a:ext cx="4119224" cy="265680"/>
+          <a:off x="294230" y="2830550"/>
+          <a:ext cx="4119224" cy="236160"/>
         </a:xfrm>
         <a:prstGeom prst="roundRect">
           <a:avLst/>
@@ -23298,8 +23349,8 @@
         </a:p>
       </dsp:txBody>
       <dsp:txXfrm>
-        <a:off x="307199" y="2972061"/>
-        <a:ext cx="4093286" cy="239742"/>
+        <a:off x="305758" y="2842078"/>
+        <a:ext cx="4096168" cy="213104"/>
       </dsp:txXfrm>
     </dsp:sp>
   </dsp:spTree>
@@ -24861,6 +24912,25 @@
 </file>
 
 <file path=customXml/item1.xml><?xml version="1.0" encoding="utf-8"?>
+<?mso-contentType ?>
+<FormTemplates xmlns="http://schemas.microsoft.com/sharepoint/v3/contenttype/forms">
+  <Display>DocumentLibraryForm</Display>
+  <Edit>DocumentLibraryForm</Edit>
+  <New>DocumentLibraryForm</New>
+</FormTemplates>
+</file>
+
+<file path=customXml/item2.xml><?xml version="1.0" encoding="utf-8"?>
+<p:properties xmlns:p="http://schemas.microsoft.com/office/2006/metadata/properties" xmlns:xsi="http://www.w3.org/2001/XMLSchema-instance" xmlns:pc="http://schemas.microsoft.com/office/infopath/2007/PartnerControls">
+  <documentManagement>
+    <_ip_UnifiedCompliancePolicyUIAction xmlns="http://schemas.microsoft.com/sharepoint/v3" xsi:nil="true"/>
+    <_ip_UnifiedCompliancePolicyProperties xmlns="http://schemas.microsoft.com/sharepoint/v3" xsi:nil="true"/>
+    <_activity xmlns="04b23095-1685-4a20-9a00-18dd000addba" xsi:nil="true"/>
+  </documentManagement>
+</p:properties>
+</file>
+
+<file path=customXml/item3.xml><?xml version="1.0" encoding="utf-8"?>
 <b:Sources xmlns:b="http://schemas.openxmlformats.org/officeDocument/2006/bibliography" xmlns="http://schemas.openxmlformats.org/officeDocument/2006/bibliography" SelectedStyle="\IEEE2006OfficeOnline.xsl" StyleName="IEEE" Version="2006">
   <b:Source>
     <b:Tag>Wik</b:Tag>
@@ -24947,7 +25017,7 @@
 </b:Sources>
 </file>
 
-<file path=customXml/item2.xml><?xml version="1.0" encoding="utf-8"?>
+<file path=customXml/item4.xml><?xml version="1.0" encoding="utf-8"?>
 <ct:contentTypeSchema xmlns:ct="http://schemas.microsoft.com/office/2006/metadata/contentType" xmlns:ma="http://schemas.microsoft.com/office/2006/metadata/properties/metaAttributes" ct:_="" ma:_="" ma:contentTypeName="Dokument" ma:contentTypeID="0x010100D20A4161F3020043A1744A5ED5E4AF14" ma:contentTypeVersion="19" ma:contentTypeDescription="Utwórz nowy dokument." ma:contentTypeScope="" ma:versionID="33b7ec400046607df6e0a909b21385e7">
   <xsd:schema xmlns:xsd="http://www.w3.org/2001/XMLSchema" xmlns:xs="http://www.w3.org/2001/XMLSchema" xmlns:p="http://schemas.microsoft.com/office/2006/metadata/properties" xmlns:ns1="http://schemas.microsoft.com/sharepoint/v3" xmlns:ns3="746e01db-aa0a-4794-9a3e-38cd439a34ef" xmlns:ns4="04b23095-1685-4a20-9a00-18dd000addba" targetNamespace="http://schemas.microsoft.com/office/2006/metadata/properties" ma:root="true" ma:fieldsID="1d917518139b05f970f7f3a418670544" ns1:_="" ns3:_="" ns4:_="">
     <xsd:import namespace="http://schemas.microsoft.com/sharepoint/v3"/>
@@ -25211,26 +25281,26 @@
 </ct:contentTypeSchema>
 </file>
 
-<file path=customXml/item3.xml><?xml version="1.0" encoding="utf-8"?>
-<p:properties xmlns:p="http://schemas.microsoft.com/office/2006/metadata/properties" xmlns:xsi="http://www.w3.org/2001/XMLSchema-instance" xmlns:pc="http://schemas.microsoft.com/office/infopath/2007/PartnerControls">
-  <documentManagement>
-    <_ip_UnifiedCompliancePolicyUIAction xmlns="http://schemas.microsoft.com/sharepoint/v3" xsi:nil="true"/>
-    <_ip_UnifiedCompliancePolicyProperties xmlns="http://schemas.microsoft.com/sharepoint/v3" xsi:nil="true"/>
-    <_activity xmlns="04b23095-1685-4a20-9a00-18dd000addba" xsi:nil="true"/>
-  </documentManagement>
-</p:properties>
+<file path=customXml/itemProps1.xml><?xml version="1.0" encoding="utf-8"?>
+<ds:datastoreItem xmlns:ds="http://schemas.openxmlformats.org/officeDocument/2006/customXml" ds:itemID="{8A7E37C3-F472-43E6-B22C-355923A29860}">
+  <ds:schemaRefs>
+    <ds:schemaRef ds:uri="http://schemas.microsoft.com/sharepoint/v3/contenttype/forms"/>
+  </ds:schemaRefs>
+</ds:datastoreItem>
 </file>
 
-<file path=customXml/item4.xml><?xml version="1.0" encoding="utf-8"?>
-<?mso-contentType ?>
-<FormTemplates xmlns="http://schemas.microsoft.com/sharepoint/v3/contenttype/forms">
-  <Display>DocumentLibraryForm</Display>
-  <Edit>DocumentLibraryForm</Edit>
-  <New>DocumentLibraryForm</New>
-</FormTemplates>
+<file path=customXml/itemProps2.xml><?xml version="1.0" encoding="utf-8"?>
+<ds:datastoreItem xmlns:ds="http://schemas.openxmlformats.org/officeDocument/2006/customXml" ds:itemID="{CB163F8E-A3E4-4DDB-8C49-DE27801421AB}">
+  <ds:schemaRefs>
+    <ds:schemaRef ds:uri="http://schemas.microsoft.com/office/2006/metadata/properties"/>
+    <ds:schemaRef ds:uri="http://schemas.microsoft.com/office/infopath/2007/PartnerControls"/>
+    <ds:schemaRef ds:uri="http://schemas.microsoft.com/sharepoint/v3"/>
+    <ds:schemaRef ds:uri="04b23095-1685-4a20-9a00-18dd000addba"/>
+  </ds:schemaRefs>
+</ds:datastoreItem>
 </file>
 
-<file path=customXml/itemProps1.xml><?xml version="1.0" encoding="utf-8"?>
+<file path=customXml/itemProps3.xml><?xml version="1.0" encoding="utf-8"?>
 <ds:datastoreItem xmlns:ds="http://schemas.openxmlformats.org/officeDocument/2006/customXml" ds:itemID="{F0C17D8F-CBDD-4914-A18B-1452EAE32B3C}">
   <ds:schemaRefs>
     <ds:schemaRef ds:uri="http://schemas.openxmlformats.org/officeDocument/2006/bibliography"/>
@@ -25238,7 +25308,7 @@
 </ds:datastoreItem>
 </file>
 
-<file path=customXml/itemProps2.xml><?xml version="1.0" encoding="utf-8"?>
+<file path=customXml/itemProps4.xml><?xml version="1.0" encoding="utf-8"?>
 <ds:datastoreItem xmlns:ds="http://schemas.openxmlformats.org/officeDocument/2006/customXml" ds:itemID="{96A16B6C-3FBC-442D-8FA0-138CD139333E}">
   <ds:schemaRefs>
     <ds:schemaRef ds:uri="http://schemas.microsoft.com/office/2006/metadata/contentType"/>
@@ -25256,23 +25326,4 @@
     <ds:schemaRef ds:uri="http://schemas.microsoft.com/internal/obd"/>
   </ds:schemaRefs>
 </ds:datastoreItem>
-</file>
-
-<file path=customXml/itemProps3.xml><?xml version="1.0" encoding="utf-8"?>
-<ds:datastoreItem xmlns:ds="http://schemas.openxmlformats.org/officeDocument/2006/customXml" ds:itemID="{CB163F8E-A3E4-4DDB-8C49-DE27801421AB}">
-  <ds:schemaRefs>
-    <ds:schemaRef ds:uri="http://schemas.microsoft.com/office/2006/metadata/properties"/>
-    <ds:schemaRef ds:uri="http://schemas.microsoft.com/office/infopath/2007/PartnerControls"/>
-    <ds:schemaRef ds:uri="http://schemas.microsoft.com/sharepoint/v3"/>
-    <ds:schemaRef ds:uri="04b23095-1685-4a20-9a00-18dd000addba"/>
-  </ds:schemaRefs>
-</ds:datastoreItem>
-</file>
-
-<file path=customXml/itemProps4.xml><?xml version="1.0" encoding="utf-8"?>
-<ds:datastoreItem xmlns:ds="http://schemas.openxmlformats.org/officeDocument/2006/customXml" ds:itemID="{8A7E37C3-F472-43E6-B22C-355923A29860}">
-  <ds:schemaRefs>
-    <ds:schemaRef ds:uri="http://schemas.microsoft.com/sharepoint/v3/contenttype/forms"/>
-  </ds:schemaRefs>
-</ds:datastoreItem>
 </file>
</xml_diff>